<commit_message>
Added Communications diagram and edited Class Diagram
</commit_message>
<xml_diff>
--- a/Artifacts/Visio artifacts revision tables.docx
+++ b/Artifacts/Visio artifacts revision tables.docx
@@ -27,20 +27,13 @@
         <w:rPr>
           <w:lang w:val="en-US"/>
         </w:rPr>
-        <w:t xml:space="preserve">Class Diagram </w:t>
-      </w:r>
-      <w:r>
-        <w:rPr>
-          <w:lang w:val="en-US"/>
-        </w:rPr>
-        <w:t>Revision Table</w:t>
+        <w:t>Class Diagram Revision Table</w:t>
       </w:r>
     </w:p>
     <w:tbl>
       <w:tblPr>
         <w:tblStyle w:val="Lysliste-fremhvningsfarve5"/>
         <w:tblW w:w="0" w:type="auto"/>
-        <w:tblInd w:w="0" w:type="dxa"/>
         <w:tblLook w:val="0420" w:firstRow="1" w:lastRow="0" w:firstColumn="0" w:lastColumn="0" w:noHBand="0" w:noVBand="1"/>
       </w:tblPr>
       <w:tblGrid>
@@ -81,11 +74,9 @@
             <w:hideMark/>
           </w:tcPr>
           <w:p>
-            <w:proofErr w:type="spellStart"/>
             <w:r>
               <w:t>Description</w:t>
             </w:r>
-            <w:proofErr w:type="spellEnd"/>
           </w:p>
         </w:tc>
         <w:tc>
@@ -165,7 +156,11 @@
               <w:right w:val="nil"/>
             </w:tcBorders>
           </w:tcPr>
-          <w:p/>
+          <w:p>
+            <w:r>
+              <w:t>04-12-2012</w:t>
+            </w:r>
+          </w:p>
         </w:tc>
         <w:tc>
           <w:tcPr>
@@ -177,7 +172,19 @@
               <w:right w:val="nil"/>
             </w:tcBorders>
           </w:tcPr>
-          <w:p/>
+          <w:p>
+            <w:pPr>
+              <w:rPr>
+                <w:lang w:val="en-US"/>
+              </w:rPr>
+            </w:pPr>
+            <w:r>
+              <w:rPr>
+                <w:lang w:val="en-US"/>
+              </w:rPr>
+              <w:t>Small additions to controller and storage</w:t>
+            </w:r>
+          </w:p>
         </w:tc>
         <w:tc>
           <w:tcPr>
@@ -189,7 +196,21 @@
               <w:right w:val="single" w:sz="8" w:space="0" w:color="4BACC6" w:themeColor="accent5"/>
             </w:tcBorders>
           </w:tcPr>
-          <w:p/>
+          <w:p>
+            <w:pPr>
+              <w:rPr>
+                <w:lang w:val="en-US"/>
+              </w:rPr>
+            </w:pPr>
+            <w:r>
+              <w:rPr>
+                <w:lang w:val="en-US"/>
+              </w:rPr>
+              <w:t>Kasra</w:t>
+            </w:r>
+            <w:bookmarkStart w:id="0" w:name="_GoBack"/>
+            <w:bookmarkEnd w:id="0"/>
+          </w:p>
         </w:tc>
       </w:tr>
       <w:tr>
@@ -203,26 +224,44 @@
               <w:right w:val="nil"/>
             </w:tcBorders>
           </w:tcPr>
-          <w:p/>
-        </w:tc>
-        <w:tc>
-          <w:tcPr>
-            <w:tcW w:w="2445" w:type="dxa"/>
-            <w:tcBorders>
-              <w:left w:val="nil"/>
-              <w:right w:val="nil"/>
-            </w:tcBorders>
-          </w:tcPr>
-          <w:p/>
-        </w:tc>
-        <w:tc>
-          <w:tcPr>
-            <w:tcW w:w="2445" w:type="dxa"/>
-            <w:tcBorders>
-              <w:left w:val="nil"/>
-            </w:tcBorders>
-          </w:tcPr>
-          <w:p/>
+          <w:p>
+            <w:pPr>
+              <w:rPr>
+                <w:lang w:val="en-US"/>
+              </w:rPr>
+            </w:pPr>
+          </w:p>
+        </w:tc>
+        <w:tc>
+          <w:tcPr>
+            <w:tcW w:w="2445" w:type="dxa"/>
+            <w:tcBorders>
+              <w:left w:val="nil"/>
+              <w:right w:val="nil"/>
+            </w:tcBorders>
+          </w:tcPr>
+          <w:p>
+            <w:pPr>
+              <w:rPr>
+                <w:lang w:val="en-US"/>
+              </w:rPr>
+            </w:pPr>
+          </w:p>
+        </w:tc>
+        <w:tc>
+          <w:tcPr>
+            <w:tcW w:w="2445" w:type="dxa"/>
+            <w:tcBorders>
+              <w:left w:val="nil"/>
+            </w:tcBorders>
+          </w:tcPr>
+          <w:p>
+            <w:pPr>
+              <w:rPr>
+                <w:lang w:val="en-US"/>
+              </w:rPr>
+            </w:pPr>
+          </w:p>
         </w:tc>
       </w:tr>
       <w:tr>
@@ -237,9 +276,276 @@
             </w:tcBorders>
           </w:tcPr>
           <w:p>
-            <w:bookmarkStart w:id="0" w:name="_GoBack"/>
-            <w:bookmarkEnd w:id="0"/>
-          </w:p>
+            <w:pPr>
+              <w:rPr>
+                <w:lang w:val="en-US"/>
+              </w:rPr>
+            </w:pPr>
+          </w:p>
+        </w:tc>
+        <w:tc>
+          <w:tcPr>
+            <w:tcW w:w="2445" w:type="dxa"/>
+            <w:tcBorders>
+              <w:top w:val="nil"/>
+              <w:left w:val="nil"/>
+              <w:bottom w:val="single" w:sz="8" w:space="0" w:color="4BACC6" w:themeColor="accent5"/>
+              <w:right w:val="nil"/>
+            </w:tcBorders>
+          </w:tcPr>
+          <w:p>
+            <w:pPr>
+              <w:rPr>
+                <w:lang w:val="en-US"/>
+              </w:rPr>
+            </w:pPr>
+          </w:p>
+        </w:tc>
+        <w:tc>
+          <w:tcPr>
+            <w:tcW w:w="2445" w:type="dxa"/>
+            <w:tcBorders>
+              <w:top w:val="nil"/>
+              <w:left w:val="nil"/>
+              <w:bottom w:val="single" w:sz="8" w:space="0" w:color="4BACC6" w:themeColor="accent5"/>
+              <w:right w:val="single" w:sz="8" w:space="0" w:color="4BACC6" w:themeColor="accent5"/>
+            </w:tcBorders>
+          </w:tcPr>
+          <w:p>
+            <w:pPr>
+              <w:rPr>
+                <w:lang w:val="en-US"/>
+              </w:rPr>
+            </w:pPr>
+          </w:p>
+        </w:tc>
+      </w:tr>
+    </w:tbl>
+    <w:p>
+      <w:pPr>
+        <w:rPr>
+          <w:lang w:val="en-US"/>
+        </w:rPr>
+      </w:pPr>
+    </w:p>
+    <w:p>
+      <w:pPr>
+        <w:pStyle w:val="Overskrift1"/>
+        <w:rPr>
+          <w:lang w:val="en-US"/>
+        </w:rPr>
+      </w:pPr>
+      <w:r>
+        <w:rPr>
+          <w:lang w:val="en-US"/>
+        </w:rPr>
+        <w:t>Communications Diagram</w:t>
+      </w:r>
+      <w:r>
+        <w:rPr>
+          <w:lang w:val="en-US"/>
+        </w:rPr>
+        <w:t xml:space="preserve"> Revision Table</w:t>
+      </w:r>
+    </w:p>
+    <w:tbl>
+      <w:tblPr>
+        <w:tblStyle w:val="Lysliste-fremhvningsfarve5"/>
+        <w:tblW w:w="0" w:type="auto"/>
+        <w:tblLook w:val="0420" w:firstRow="1" w:lastRow="0" w:firstColumn="0" w:lastColumn="0" w:noHBand="0" w:noVBand="1"/>
+      </w:tblPr>
+      <w:tblGrid>
+        <w:gridCol w:w="2444"/>
+        <w:gridCol w:w="2445"/>
+        <w:gridCol w:w="2445"/>
+      </w:tblGrid>
+      <w:tr>
+        <w:trPr>
+          <w:cnfStyle w:val="100000000000" w:firstRow="1" w:lastRow="0" w:firstColumn="0" w:lastColumn="0" w:oddVBand="0" w:evenVBand="0" w:oddHBand="0" w:evenHBand="0" w:firstRowFirstColumn="0" w:firstRowLastColumn="0" w:lastRowFirstColumn="0" w:lastRowLastColumn="0"/>
+        </w:trPr>
+        <w:tc>
+          <w:tcPr>
+            <w:tcW w:w="2444" w:type="dxa"/>
+            <w:tcBorders>
+              <w:top w:val="single" w:sz="8" w:space="0" w:color="4BACC6" w:themeColor="accent5"/>
+              <w:left w:val="single" w:sz="8" w:space="0" w:color="4BACC6" w:themeColor="accent5"/>
+              <w:bottom w:val="nil"/>
+              <w:right w:val="nil"/>
+            </w:tcBorders>
+            <w:hideMark/>
+          </w:tcPr>
+          <w:p>
+            <w:r>
+              <w:t>Date</w:t>
+            </w:r>
+          </w:p>
+        </w:tc>
+        <w:tc>
+          <w:tcPr>
+            <w:tcW w:w="2445" w:type="dxa"/>
+            <w:tcBorders>
+              <w:top w:val="single" w:sz="8" w:space="0" w:color="4BACC6" w:themeColor="accent5"/>
+              <w:left w:val="nil"/>
+              <w:bottom w:val="nil"/>
+              <w:right w:val="nil"/>
+            </w:tcBorders>
+            <w:hideMark/>
+          </w:tcPr>
+          <w:p>
+            <w:r>
+              <w:t>Description</w:t>
+            </w:r>
+          </w:p>
+        </w:tc>
+        <w:tc>
+          <w:tcPr>
+            <w:tcW w:w="2445" w:type="dxa"/>
+            <w:tcBorders>
+              <w:top w:val="single" w:sz="8" w:space="0" w:color="4BACC6" w:themeColor="accent5"/>
+              <w:left w:val="nil"/>
+              <w:bottom w:val="nil"/>
+              <w:right w:val="single" w:sz="8" w:space="0" w:color="4BACC6" w:themeColor="accent5"/>
+            </w:tcBorders>
+            <w:hideMark/>
+          </w:tcPr>
+          <w:p>
+            <w:r>
+              <w:t>Author</w:t>
+            </w:r>
+          </w:p>
+        </w:tc>
+      </w:tr>
+      <w:tr>
+        <w:trPr>
+          <w:cnfStyle w:val="000000100000" w:firstRow="0" w:lastRow="0" w:firstColumn="0" w:lastColumn="0" w:oddVBand="0" w:evenVBand="0" w:oddHBand="1" w:evenHBand="0" w:firstRowFirstColumn="0" w:firstRowLastColumn="0" w:lastRowFirstColumn="0" w:lastRowLastColumn="0"/>
+        </w:trPr>
+        <w:tc>
+          <w:tcPr>
+            <w:tcW w:w="2444" w:type="dxa"/>
+            <w:tcBorders>
+              <w:right w:val="nil"/>
+            </w:tcBorders>
+            <w:hideMark/>
+          </w:tcPr>
+          <w:p>
+            <w:r>
+              <w:t>04-12-2012</w:t>
+            </w:r>
+          </w:p>
+        </w:tc>
+        <w:tc>
+          <w:tcPr>
+            <w:tcW w:w="2445" w:type="dxa"/>
+            <w:tcBorders>
+              <w:left w:val="nil"/>
+              <w:right w:val="nil"/>
+            </w:tcBorders>
+            <w:hideMark/>
+          </w:tcPr>
+          <w:p>
+            <w:r>
+              <w:t>Initial version</w:t>
+            </w:r>
+          </w:p>
+        </w:tc>
+        <w:tc>
+          <w:tcPr>
+            <w:tcW w:w="2445" w:type="dxa"/>
+            <w:tcBorders>
+              <w:left w:val="nil"/>
+            </w:tcBorders>
+            <w:hideMark/>
+          </w:tcPr>
+          <w:p>
+            <w:r>
+              <w:t>Kasra</w:t>
+            </w:r>
+          </w:p>
+        </w:tc>
+      </w:tr>
+      <w:tr>
+        <w:tc>
+          <w:tcPr>
+            <w:tcW w:w="2444" w:type="dxa"/>
+            <w:tcBorders>
+              <w:top w:val="nil"/>
+              <w:left w:val="single" w:sz="8" w:space="0" w:color="4BACC6" w:themeColor="accent5"/>
+              <w:bottom w:val="nil"/>
+              <w:right w:val="nil"/>
+            </w:tcBorders>
+          </w:tcPr>
+          <w:p/>
+        </w:tc>
+        <w:tc>
+          <w:tcPr>
+            <w:tcW w:w="2445" w:type="dxa"/>
+            <w:tcBorders>
+              <w:top w:val="nil"/>
+              <w:left w:val="nil"/>
+              <w:bottom w:val="nil"/>
+              <w:right w:val="nil"/>
+            </w:tcBorders>
+          </w:tcPr>
+          <w:p/>
+        </w:tc>
+        <w:tc>
+          <w:tcPr>
+            <w:tcW w:w="2445" w:type="dxa"/>
+            <w:tcBorders>
+              <w:top w:val="nil"/>
+              <w:left w:val="nil"/>
+              <w:bottom w:val="nil"/>
+              <w:right w:val="single" w:sz="8" w:space="0" w:color="4BACC6" w:themeColor="accent5"/>
+            </w:tcBorders>
+          </w:tcPr>
+          <w:p/>
+        </w:tc>
+      </w:tr>
+      <w:tr>
+        <w:trPr>
+          <w:cnfStyle w:val="000000100000" w:firstRow="0" w:lastRow="0" w:firstColumn="0" w:lastColumn="0" w:oddVBand="0" w:evenVBand="0" w:oddHBand="1" w:evenHBand="0" w:firstRowFirstColumn="0" w:firstRowLastColumn="0" w:lastRowFirstColumn="0" w:lastRowLastColumn="0"/>
+        </w:trPr>
+        <w:tc>
+          <w:tcPr>
+            <w:tcW w:w="2444" w:type="dxa"/>
+            <w:tcBorders>
+              <w:right w:val="nil"/>
+            </w:tcBorders>
+          </w:tcPr>
+          <w:p/>
+        </w:tc>
+        <w:tc>
+          <w:tcPr>
+            <w:tcW w:w="2445" w:type="dxa"/>
+            <w:tcBorders>
+              <w:left w:val="nil"/>
+              <w:right w:val="nil"/>
+            </w:tcBorders>
+          </w:tcPr>
+          <w:p/>
+        </w:tc>
+        <w:tc>
+          <w:tcPr>
+            <w:tcW w:w="2445" w:type="dxa"/>
+            <w:tcBorders>
+              <w:left w:val="nil"/>
+            </w:tcBorders>
+          </w:tcPr>
+          <w:p/>
+        </w:tc>
+      </w:tr>
+      <w:tr>
+        <w:tc>
+          <w:tcPr>
+            <w:tcW w:w="2444" w:type="dxa"/>
+            <w:tcBorders>
+              <w:top w:val="nil"/>
+              <w:left w:val="single" w:sz="8" w:space="0" w:color="4BACC6" w:themeColor="accent5"/>
+              <w:bottom w:val="single" w:sz="8" w:space="0" w:color="4BACC6" w:themeColor="accent5"/>
+              <w:right w:val="nil"/>
+            </w:tcBorders>
+          </w:tcPr>
+          <w:p/>
         </w:tc>
         <w:tc>
           <w:tcPr>
@@ -517,6 +823,7 @@
     <w:tblPr>
       <w:tblStyleRowBandSize w:val="1"/>
       <w:tblStyleColBandSize w:val="1"/>
+      <w:tblInd w:w="0" w:type="dxa"/>
       <w:tblBorders>
         <w:top w:val="single" w:sz="8" w:space="0" w:color="4BACC6" w:themeColor="accent5"/>
         <w:left w:val="single" w:sz="8" w:space="0" w:color="4BACC6" w:themeColor="accent5"/>
@@ -878,6 +1185,7 @@
     <w:tblPr>
       <w:tblStyleRowBandSize w:val="1"/>
       <w:tblStyleColBandSize w:val="1"/>
+      <w:tblInd w:w="0" w:type="dxa"/>
       <w:tblBorders>
         <w:top w:val="single" w:sz="8" w:space="0" w:color="4BACC6" w:themeColor="accent5"/>
         <w:left w:val="single" w:sz="8" w:space="0" w:color="4BACC6" w:themeColor="accent5"/>

</xml_diff>

<commit_message>
Diagram changes from yesterday
</commit_message>
<xml_diff>
--- a/Artifacts/Visio artifacts revision tables.docx
+++ b/Artifacts/Visio artifacts revision tables.docx
@@ -37,9 +37,9 @@
         <w:tblLook w:val="0420" w:firstRow="1" w:lastRow="0" w:firstColumn="0" w:lastColumn="0" w:noHBand="0" w:noVBand="1"/>
       </w:tblPr>
       <w:tblGrid>
-        <w:gridCol w:w="2444"/>
-        <w:gridCol w:w="2445"/>
-        <w:gridCol w:w="2445"/>
+        <w:gridCol w:w="1243"/>
+        <w:gridCol w:w="6047"/>
+        <w:gridCol w:w="1501"/>
       </w:tblGrid>
       <w:tr>
         <w:trPr>
@@ -47,7 +47,7 @@
         </w:trPr>
         <w:tc>
           <w:tcPr>
-            <w:tcW w:w="2444" w:type="dxa"/>
+            <w:tcW w:w="0" w:type="auto"/>
             <w:tcBorders>
               <w:top w:val="single" w:sz="8" w:space="0" w:color="4BACC6" w:themeColor="accent5"/>
               <w:left w:val="single" w:sz="8" w:space="0" w:color="4BACC6" w:themeColor="accent5"/>
@@ -64,7 +64,7 @@
         </w:tc>
         <w:tc>
           <w:tcPr>
-            <w:tcW w:w="2445" w:type="dxa"/>
+            <w:tcW w:w="0" w:type="auto"/>
             <w:tcBorders>
               <w:top w:val="single" w:sz="8" w:space="0" w:color="4BACC6" w:themeColor="accent5"/>
               <w:left w:val="nil"/>
@@ -74,14 +74,16 @@
             <w:hideMark/>
           </w:tcPr>
           <w:p>
+            <w:proofErr w:type="spellStart"/>
             <w:r>
               <w:t>Description</w:t>
             </w:r>
-          </w:p>
-        </w:tc>
-        <w:tc>
-          <w:tcPr>
-            <w:tcW w:w="2445" w:type="dxa"/>
+            <w:proofErr w:type="spellEnd"/>
+          </w:p>
+        </w:tc>
+        <w:tc>
+          <w:tcPr>
+            <w:tcW w:w="0" w:type="auto"/>
             <w:tcBorders>
               <w:top w:val="single" w:sz="8" w:space="0" w:color="4BACC6" w:themeColor="accent5"/>
               <w:left w:val="nil"/>
@@ -103,7 +105,7 @@
         </w:trPr>
         <w:tc>
           <w:tcPr>
-            <w:tcW w:w="2444" w:type="dxa"/>
+            <w:tcW w:w="0" w:type="auto"/>
             <w:tcBorders>
               <w:right w:val="nil"/>
             </w:tcBorders>
@@ -117,7 +119,7 @@
         </w:tc>
         <w:tc>
           <w:tcPr>
-            <w:tcW w:w="2445" w:type="dxa"/>
+            <w:tcW w:w="0" w:type="auto"/>
             <w:tcBorders>
               <w:left w:val="nil"/>
               <w:right w:val="nil"/>
@@ -132,7 +134,7 @@
         </w:tc>
         <w:tc>
           <w:tcPr>
-            <w:tcW w:w="2445" w:type="dxa"/>
+            <w:tcW w:w="0" w:type="auto"/>
             <w:tcBorders>
               <w:left w:val="nil"/>
             </w:tcBorders>
@@ -148,7 +150,7 @@
       <w:tr>
         <w:tc>
           <w:tcPr>
-            <w:tcW w:w="2444" w:type="dxa"/>
+            <w:tcW w:w="0" w:type="auto"/>
             <w:tcBorders>
               <w:top w:val="nil"/>
               <w:left w:val="single" w:sz="8" w:space="0" w:color="4BACC6" w:themeColor="accent5"/>
@@ -164,7 +166,7 @@
         </w:tc>
         <w:tc>
           <w:tcPr>
-            <w:tcW w:w="2445" w:type="dxa"/>
+            <w:tcW w:w="0" w:type="auto"/>
             <w:tcBorders>
               <w:top w:val="nil"/>
               <w:left w:val="nil"/>
@@ -188,7 +190,7 @@
         </w:tc>
         <w:tc>
           <w:tcPr>
-            <w:tcW w:w="2445" w:type="dxa"/>
+            <w:tcW w:w="0" w:type="auto"/>
             <w:tcBorders>
               <w:top w:val="nil"/>
               <w:left w:val="nil"/>
@@ -202,14 +204,14 @@
                 <w:lang w:val="en-US"/>
               </w:rPr>
             </w:pPr>
+            <w:proofErr w:type="spellStart"/>
             <w:r>
               <w:rPr>
                 <w:lang w:val="en-US"/>
               </w:rPr>
               <w:t>Kasra</w:t>
             </w:r>
-            <w:bookmarkStart w:id="0" w:name="_GoBack"/>
-            <w:bookmarkEnd w:id="0"/>
+            <w:proofErr w:type="spellEnd"/>
           </w:p>
         </w:tc>
       </w:tr>
@@ -219,7 +221,7 @@
         </w:trPr>
         <w:tc>
           <w:tcPr>
-            <w:tcW w:w="2444" w:type="dxa"/>
+            <w:tcW w:w="0" w:type="auto"/>
             <w:tcBorders>
               <w:right w:val="nil"/>
             </w:tcBorders>
@@ -230,11 +232,17 @@
                 <w:lang w:val="en-US"/>
               </w:rPr>
             </w:pPr>
-          </w:p>
-        </w:tc>
-        <w:tc>
-          <w:tcPr>
-            <w:tcW w:w="2445" w:type="dxa"/>
+            <w:r>
+              <w:rPr>
+                <w:lang w:val="en-US"/>
+              </w:rPr>
+              <w:t>08-12-2012</w:t>
+            </w:r>
+          </w:p>
+        </w:tc>
+        <w:tc>
+          <w:tcPr>
+            <w:tcW w:w="0" w:type="auto"/>
             <w:tcBorders>
               <w:left w:val="nil"/>
               <w:right w:val="nil"/>
@@ -246,11 +254,17 @@
                 <w:lang w:val="en-US"/>
               </w:rPr>
             </w:pPr>
-          </w:p>
-        </w:tc>
-        <w:tc>
-          <w:tcPr>
-            <w:tcW w:w="2445" w:type="dxa"/>
+            <w:r>
+              <w:rPr>
+                <w:lang w:val="en-US"/>
+              </w:rPr>
+              <w:t xml:space="preserve">Completely reworked class diagram to conform to new decisions. </w:t>
+            </w:r>
+          </w:p>
+        </w:tc>
+        <w:tc>
+          <w:tcPr>
+            <w:tcW w:w="0" w:type="auto"/>
             <w:tcBorders>
               <w:left w:val="nil"/>
             </w:tcBorders>
@@ -261,13 +275,35 @@
                 <w:lang w:val="en-US"/>
               </w:rPr>
             </w:pPr>
+            <w:proofErr w:type="spellStart"/>
+            <w:r>
+              <w:rPr>
+                <w:lang w:val="en-US"/>
+              </w:rPr>
+              <w:t>Kasra</w:t>
+            </w:r>
+            <w:proofErr w:type="spellEnd"/>
+            <w:r>
+              <w:rPr>
+                <w:lang w:val="en-US"/>
+              </w:rPr>
+              <w:t xml:space="preserve"> &amp; </w:t>
+            </w:r>
+            <w:proofErr w:type="spellStart"/>
+            <w:r>
+              <w:rPr>
+                <w:lang w:val="en-US"/>
+              </w:rPr>
+              <w:t>Kewin</w:t>
+            </w:r>
+            <w:proofErr w:type="spellEnd"/>
           </w:p>
         </w:tc>
       </w:tr>
       <w:tr>
         <w:tc>
           <w:tcPr>
-            <w:tcW w:w="2444" w:type="dxa"/>
+            <w:tcW w:w="0" w:type="auto"/>
             <w:tcBorders>
               <w:top w:val="nil"/>
               <w:left w:val="single" w:sz="8" w:space="0" w:color="4BACC6" w:themeColor="accent5"/>
@@ -285,7 +321,7 @@
         </w:tc>
         <w:tc>
           <w:tcPr>
-            <w:tcW w:w="2445" w:type="dxa"/>
+            <w:tcW w:w="0" w:type="auto"/>
             <w:tcBorders>
               <w:top w:val="nil"/>
               <w:left w:val="nil"/>
@@ -303,7 +339,7 @@
         </w:tc>
         <w:tc>
           <w:tcPr>
-            <w:tcW w:w="2445" w:type="dxa"/>
+            <w:tcW w:w="0" w:type="auto"/>
             <w:tcBorders>
               <w:top w:val="nil"/>
               <w:left w:val="nil"/>
@@ -339,25 +375,19 @@
         <w:rPr>
           <w:lang w:val="en-US"/>
         </w:rPr>
-        <w:t>Communications Diagram</w:t>
-      </w:r>
-      <w:r>
-        <w:rPr>
-          <w:lang w:val="en-US"/>
-        </w:rPr>
-        <w:t xml:space="preserve"> Revision Table</w:t>
+        <w:t>Communications Diagram Revision Table</w:t>
       </w:r>
     </w:p>
     <w:tbl>
       <w:tblPr>
         <w:tblStyle w:val="Lysliste-fremhvningsfarve5"/>
-        <w:tblW w:w="0" w:type="auto"/>
+        <w:tblW w:w="5000" w:type="pct"/>
         <w:tblLook w:val="0420" w:firstRow="1" w:lastRow="0" w:firstColumn="0" w:lastColumn="0" w:noHBand="0" w:noVBand="1"/>
       </w:tblPr>
       <w:tblGrid>
-        <w:gridCol w:w="2444"/>
-        <w:gridCol w:w="2445"/>
-        <w:gridCol w:w="2445"/>
+        <w:gridCol w:w="3284"/>
+        <w:gridCol w:w="3285"/>
+        <w:gridCol w:w="3285"/>
       </w:tblGrid>
       <w:tr>
         <w:trPr>
@@ -365,7 +395,7 @@
         </w:trPr>
         <w:tc>
           <w:tcPr>
-            <w:tcW w:w="2444" w:type="dxa"/>
+            <w:tcW w:w="1666" w:type="pct"/>
             <w:tcBorders>
               <w:top w:val="single" w:sz="8" w:space="0" w:color="4BACC6" w:themeColor="accent5"/>
               <w:left w:val="single" w:sz="8" w:space="0" w:color="4BACC6" w:themeColor="accent5"/>
@@ -375,14 +405,22 @@
             <w:hideMark/>
           </w:tcPr>
           <w:p>
-            <w:r>
+            <w:pPr>
+              <w:rPr>
+                <w:lang w:val="en-US"/>
+              </w:rPr>
+            </w:pPr>
+            <w:r>
+              <w:rPr>
+                <w:lang w:val="en-US"/>
+              </w:rPr>
               <w:t>Date</w:t>
             </w:r>
           </w:p>
         </w:tc>
         <w:tc>
           <w:tcPr>
-            <w:tcW w:w="2445" w:type="dxa"/>
+            <w:tcW w:w="1667" w:type="pct"/>
             <w:tcBorders>
               <w:top w:val="single" w:sz="8" w:space="0" w:color="4BACC6" w:themeColor="accent5"/>
               <w:left w:val="nil"/>
@@ -392,14 +430,22 @@
             <w:hideMark/>
           </w:tcPr>
           <w:p>
-            <w:r>
+            <w:pPr>
+              <w:rPr>
+                <w:lang w:val="en-US"/>
+              </w:rPr>
+            </w:pPr>
+            <w:r>
+              <w:rPr>
+                <w:lang w:val="en-US"/>
+              </w:rPr>
               <w:t>Description</w:t>
             </w:r>
           </w:p>
         </w:tc>
         <w:tc>
           <w:tcPr>
-            <w:tcW w:w="2445" w:type="dxa"/>
+            <w:tcW w:w="1667" w:type="pct"/>
             <w:tcBorders>
               <w:top w:val="single" w:sz="8" w:space="0" w:color="4BACC6" w:themeColor="accent5"/>
               <w:left w:val="nil"/>
@@ -410,8 +456,16 @@
           </w:tcPr>
           <w:p>
             <w:r>
-              <w:t>Author</w:t>
-            </w:r>
+              <w:rPr>
+                <w:lang w:val="en-US"/>
+              </w:rPr>
+              <w:t>A</w:t>
+            </w:r>
+            <w:proofErr w:type="spellStart"/>
+            <w:r>
+              <w:t>uthor</w:t>
+            </w:r>
+            <w:proofErr w:type="spellEnd"/>
           </w:p>
         </w:tc>
       </w:tr>
@@ -421,7 +475,7 @@
         </w:trPr>
         <w:tc>
           <w:tcPr>
-            <w:tcW w:w="2444" w:type="dxa"/>
+            <w:tcW w:w="1666" w:type="pct"/>
             <w:tcBorders>
               <w:right w:val="nil"/>
             </w:tcBorders>
@@ -435,7 +489,7 @@
         </w:tc>
         <w:tc>
           <w:tcPr>
-            <w:tcW w:w="2445" w:type="dxa"/>
+            <w:tcW w:w="1667" w:type="pct"/>
             <w:tcBorders>
               <w:left w:val="nil"/>
               <w:right w:val="nil"/>
@@ -450,23 +504,25 @@
         </w:tc>
         <w:tc>
           <w:tcPr>
-            <w:tcW w:w="2445" w:type="dxa"/>
+            <w:tcW w:w="1667" w:type="pct"/>
             <w:tcBorders>
               <w:left w:val="nil"/>
             </w:tcBorders>
             <w:hideMark/>
           </w:tcPr>
           <w:p>
+            <w:proofErr w:type="spellStart"/>
             <w:r>
               <w:t>Kasra</w:t>
             </w:r>
+            <w:proofErr w:type="spellEnd"/>
           </w:p>
         </w:tc>
       </w:tr>
       <w:tr>
         <w:tc>
           <w:tcPr>
-            <w:tcW w:w="2444" w:type="dxa"/>
+            <w:tcW w:w="1666" w:type="pct"/>
             <w:tcBorders>
               <w:top w:val="nil"/>
               <w:left w:val="single" w:sz="8" w:space="0" w:color="4BACC6" w:themeColor="accent5"/>
@@ -478,7 +534,7 @@
         </w:tc>
         <w:tc>
           <w:tcPr>
-            <w:tcW w:w="2445" w:type="dxa"/>
+            <w:tcW w:w="1667" w:type="pct"/>
             <w:tcBorders>
               <w:top w:val="nil"/>
               <w:left w:val="nil"/>
@@ -490,7 +546,7 @@
         </w:tc>
         <w:tc>
           <w:tcPr>
-            <w:tcW w:w="2445" w:type="dxa"/>
+            <w:tcW w:w="1667" w:type="pct"/>
             <w:tcBorders>
               <w:top w:val="nil"/>
               <w:left w:val="nil"/>
@@ -498,7 +554,10 @@
               <w:right w:val="single" w:sz="8" w:space="0" w:color="4BACC6" w:themeColor="accent5"/>
             </w:tcBorders>
           </w:tcPr>
-          <w:p/>
+          <w:p>
+            <w:bookmarkStart w:id="0" w:name="_GoBack"/>
+            <w:bookmarkEnd w:id="0"/>
+          </w:p>
         </w:tc>
       </w:tr>
       <w:tr>
@@ -507,7 +566,7 @@
         </w:trPr>
         <w:tc>
           <w:tcPr>
-            <w:tcW w:w="2444" w:type="dxa"/>
+            <w:tcW w:w="1666" w:type="pct"/>
             <w:tcBorders>
               <w:right w:val="nil"/>
             </w:tcBorders>
@@ -516,7 +575,7 @@
         </w:tc>
         <w:tc>
           <w:tcPr>
-            <w:tcW w:w="2445" w:type="dxa"/>
+            <w:tcW w:w="1667" w:type="pct"/>
             <w:tcBorders>
               <w:left w:val="nil"/>
               <w:right w:val="nil"/>
@@ -526,7 +585,7 @@
         </w:tc>
         <w:tc>
           <w:tcPr>
-            <w:tcW w:w="2445" w:type="dxa"/>
+            <w:tcW w:w="1667" w:type="pct"/>
             <w:tcBorders>
               <w:left w:val="nil"/>
             </w:tcBorders>
@@ -537,7 +596,7 @@
       <w:tr>
         <w:tc>
           <w:tcPr>
-            <w:tcW w:w="2444" w:type="dxa"/>
+            <w:tcW w:w="1666" w:type="pct"/>
             <w:tcBorders>
               <w:top w:val="nil"/>
               <w:left w:val="single" w:sz="8" w:space="0" w:color="4BACC6" w:themeColor="accent5"/>
@@ -549,7 +608,7 @@
         </w:tc>
         <w:tc>
           <w:tcPr>
-            <w:tcW w:w="2445" w:type="dxa"/>
+            <w:tcW w:w="1667" w:type="pct"/>
             <w:tcBorders>
               <w:top w:val="nil"/>
               <w:left w:val="nil"/>
@@ -561,7 +620,7 @@
         </w:tc>
         <w:tc>
           <w:tcPr>
-            <w:tcW w:w="2445" w:type="dxa"/>
+            <w:tcW w:w="1667" w:type="pct"/>
             <w:tcBorders>
               <w:top w:val="nil"/>
               <w:left w:val="nil"/>

</xml_diff>